<commit_message>
Codigo das aulas de Paradigma funcional
</commit_message>
<xml_diff>
--- a/Collections.docx
+++ b/Collections.docx
@@ -12,6 +12,7 @@
           <w:szCs w:val="28"/>
         </w:rPr>
       </w:pPr>
+      <w:proofErr w:type="spellStart"/>
       <w:r>
         <w:rPr>
           <w:b/>
@@ -21,6 +22,7 @@
         </w:rPr>
         <w:t>Collections</w:t>
       </w:r>
+      <w:proofErr w:type="spellEnd"/>
     </w:p>
     <w:p>
       <w:pPr>
@@ -72,6 +74,9 @@
         <w:jc w:val="center"/>
       </w:pPr>
       <w:r>
+        <w:rPr>
+          <w:noProof/>
+        </w:rPr>
         <w:drawing>
           <wp:inline distT="0" distB="0" distL="0" distR="0" wp14:anchorId="465A8334" wp14:editId="763D4A2D">
             <wp:extent cx="3762375" cy="1951532"/>
@@ -114,6 +119,9 @@
         <w:jc w:val="center"/>
       </w:pPr>
       <w:r>
+        <w:rPr>
+          <w:noProof/>
+        </w:rPr>
         <w:drawing>
           <wp:inline distT="0" distB="0" distL="0" distR="0" wp14:anchorId="3F48638F" wp14:editId="340A2211">
             <wp:extent cx="3905250" cy="2131723"/>
@@ -156,6 +164,9 @@
         <w:jc w:val="center"/>
       </w:pPr>
       <w:r>
+        <w:rPr>
+          <w:noProof/>
+        </w:rPr>
         <w:drawing>
           <wp:inline distT="0" distB="0" distL="0" distR="0" wp14:anchorId="676A06BA" wp14:editId="37C1EC6B">
             <wp:extent cx="4662515" cy="2095500"/>
@@ -198,6 +209,9 @@
         <w:jc w:val="center"/>
       </w:pPr>
       <w:r>
+        <w:rPr>
+          <w:noProof/>
+        </w:rPr>
         <w:lastRenderedPageBreak/>
         <w:drawing>
           <wp:inline distT="0" distB="0" distL="0" distR="0" wp14:anchorId="4D881B80" wp14:editId="1A938CBC">
@@ -241,6 +255,9 @@
         <w:jc w:val="center"/>
       </w:pPr>
       <w:r>
+        <w:rPr>
+          <w:noProof/>
+        </w:rPr>
         <w:drawing>
           <wp:inline distT="0" distB="0" distL="0" distR="0" wp14:anchorId="5914868F" wp14:editId="73979079">
             <wp:extent cx="3990975" cy="2094042"/>
@@ -282,6 +299,85 @@
       <w:pPr>
         <w:jc w:val="center"/>
       </w:pPr>
+      <w:r>
+        <w:drawing>
+          <wp:inline distT="0" distB="0" distL="0" distR="0" wp14:anchorId="44574445" wp14:editId="0F41ECCE">
+            <wp:extent cx="4143375" cy="1754990"/>
+            <wp:effectExtent l="0" t="0" r="0" b="0"/>
+            <wp:docPr id="7" name="Imagem 7"/>
+            <wp:cNvGraphicFramePr>
+              <a:graphicFrameLocks xmlns:a="http://schemas.openxmlformats.org/drawingml/2006/main" noChangeAspect="1"/>
+            </wp:cNvGraphicFramePr>
+            <a:graphic xmlns:a="http://schemas.openxmlformats.org/drawingml/2006/main">
+              <a:graphicData uri="http://schemas.openxmlformats.org/drawingml/2006/picture">
+                <pic:pic xmlns:pic="http://schemas.openxmlformats.org/drawingml/2006/picture">
+                  <pic:nvPicPr>
+                    <pic:cNvPr id="1" name=""/>
+                    <pic:cNvPicPr/>
+                  </pic:nvPicPr>
+                  <pic:blipFill>
+                    <a:blip r:embed="rId10"/>
+                    <a:stretch>
+                      <a:fillRect/>
+                    </a:stretch>
+                  </pic:blipFill>
+                  <pic:spPr>
+                    <a:xfrm>
+                      <a:off x="0" y="0"/>
+                      <a:ext cx="4172495" cy="1767324"/>
+                    </a:xfrm>
+                    <a:prstGeom prst="rect">
+                      <a:avLst/>
+                    </a:prstGeom>
+                  </pic:spPr>
+                </pic:pic>
+              </a:graphicData>
+            </a:graphic>
+          </wp:inline>
+        </w:drawing>
+      </w:r>
+    </w:p>
+    <w:p>
+      <w:pPr>
+        <w:jc w:val="center"/>
+      </w:pPr>
+      <w:r>
+        <w:drawing>
+          <wp:inline distT="0" distB="0" distL="0" distR="0" wp14:anchorId="764FD8F8" wp14:editId="1955448C">
+            <wp:extent cx="4143331" cy="2418080"/>
+            <wp:effectExtent l="0" t="0" r="0" b="1270"/>
+            <wp:docPr id="8" name="Imagem 8"/>
+            <wp:cNvGraphicFramePr>
+              <a:graphicFrameLocks xmlns:a="http://schemas.openxmlformats.org/drawingml/2006/main" noChangeAspect="1"/>
+            </wp:cNvGraphicFramePr>
+            <a:graphic xmlns:a="http://schemas.openxmlformats.org/drawingml/2006/main">
+              <a:graphicData uri="http://schemas.openxmlformats.org/drawingml/2006/picture">
+                <pic:pic xmlns:pic="http://schemas.openxmlformats.org/drawingml/2006/picture">
+                  <pic:nvPicPr>
+                    <pic:cNvPr id="1" name=""/>
+                    <pic:cNvPicPr/>
+                  </pic:nvPicPr>
+                  <pic:blipFill>
+                    <a:blip r:embed="rId11"/>
+                    <a:stretch>
+                      <a:fillRect/>
+                    </a:stretch>
+                  </pic:blipFill>
+                  <pic:spPr>
+                    <a:xfrm>
+                      <a:off x="0" y="0"/>
+                      <a:ext cx="4146656" cy="2420021"/>
+                    </a:xfrm>
+                    <a:prstGeom prst="rect">
+                      <a:avLst/>
+                    </a:prstGeom>
+                  </pic:spPr>
+                </pic:pic>
+              </a:graphicData>
+            </a:graphic>
+          </wp:inline>
+        </w:drawing>
+      </w:r>
     </w:p>
     <w:sectPr>
       <w:pgSz w:w="11906" w:h="16838"/>

</xml_diff>